<commit_message>
add docker hub repo
</commit_message>
<xml_diff>
--- a/doc/r13922213_report.docx
+++ b/doc/r13922213_report.docx
@@ -38,6 +38,36 @@
         </w:rPr>
         <w:t>梁正</w:t>
       </w:r>
+    </w:p>
+    <w:p>
+      <w:pPr>
+        <w:jc w:val="center"/>
+        <w:rPr>
+          <w:rFonts w:hint="eastAsia"/>
+        </w:rPr>
+      </w:pPr>
+      <w:proofErr w:type="spellStart"/>
+      <w:r>
+        <w:rPr>
+          <w:rFonts w:hint="eastAsia"/>
+        </w:rPr>
+        <w:t>Github</w:t>
+      </w:r>
+      <w:proofErr w:type="spellEnd"/>
+      <w:r>
+        <w:rPr>
+          <w:rFonts w:hint="eastAsia"/>
+        </w:rPr>
+        <w:t xml:space="preserve"> Repo: </w:t>
+      </w:r>
+      <w:hyperlink r:id="rId6" w:history="1">
+        <w:r>
+          <w:rPr>
+            <w:rStyle w:val="a6"/>
+          </w:rPr>
+          <w:t>https://github.com/2025-Spring-CloudNative/cloud_native_hw4</w:t>
+        </w:r>
+      </w:hyperlink>
     </w:p>
     <w:p>
       <w:pPr>
@@ -113,142 +143,6 @@
             <wp:extent cx="2786332" cy="2021071"/>
             <wp:effectExtent l="0" t="0" r="0" b="0"/>
             <wp:docPr id="1" name="圖片 1"/>
-            <wp:cNvGraphicFramePr>
-              <a:graphicFrameLocks xmlns:a="http://schemas.openxmlformats.org/drawingml/2006/main" noChangeAspect="1"/>
-            </wp:cNvGraphicFramePr>
-            <a:graphic xmlns:a="http://schemas.openxmlformats.org/drawingml/2006/main">
-              <a:graphicData uri="http://schemas.openxmlformats.org/drawingml/2006/picture">
-                <pic:pic xmlns:pic="http://schemas.openxmlformats.org/drawingml/2006/picture">
-                  <pic:nvPicPr>
-                    <pic:cNvPr id="0" name=""/>
-                    <pic:cNvPicPr/>
-                  </pic:nvPicPr>
-                  <pic:blipFill>
-                    <a:blip r:embed="rId6"/>
-                    <a:stretch>
-                      <a:fillRect/>
-                    </a:stretch>
-                  </pic:blipFill>
-                  <pic:spPr>
-                    <a:xfrm>
-                      <a:off x="0" y="0"/>
-                      <a:ext cx="2788945" cy="2022966"/>
-                    </a:xfrm>
-                    <a:prstGeom prst="rect">
-                      <a:avLst/>
-                    </a:prstGeom>
-                  </pic:spPr>
-                </pic:pic>
-              </a:graphicData>
-            </a:graphic>
-          </wp:inline>
-        </w:drawing>
-      </w:r>
-    </w:p>
-    <w:p>
-      <w:pPr>
-        <w:rPr>
-          <w:rFonts w:hint="eastAsia"/>
-        </w:rPr>
-      </w:pPr>
-    </w:p>
-    <w:p>
-      <w:pPr>
-        <w:rPr>
-          <w:rFonts w:hint="eastAsia"/>
-        </w:rPr>
-      </w:pPr>
-    </w:p>
-    <w:p>
-      <w:pPr>
-        <w:pStyle w:val="a3"/>
-        <w:numPr>
-          <w:ilvl w:val="0"/>
-          <w:numId w:val="1"/>
-        </w:numPr>
-        <w:ind w:leftChars="0"/>
-        <w:rPr>
-          <w:rFonts w:hint="eastAsia"/>
-        </w:rPr>
-      </w:pPr>
-      <w:proofErr w:type="spellStart"/>
-      <w:r>
-        <w:rPr>
-          <w:rFonts w:hint="eastAsia"/>
-        </w:rPr>
-        <w:t>Git</w:t>
-      </w:r>
-      <w:proofErr w:type="spellEnd"/>
-      <w:r>
-        <w:rPr>
-          <w:rFonts w:hint="eastAsia"/>
-        </w:rPr>
-        <w:t xml:space="preserve"> Repo &amp; README &amp; </w:t>
-      </w:r>
-      <w:proofErr w:type="spellStart"/>
-      <w:r>
-        <w:rPr>
-          <w:rFonts w:hint="eastAsia"/>
-        </w:rPr>
-        <w:t>Dockerfile</w:t>
-      </w:r>
-      <w:proofErr w:type="spellEnd"/>
-    </w:p>
-    <w:p>
-      <w:pPr>
-        <w:pStyle w:val="a3"/>
-        <w:numPr>
-          <w:ilvl w:val="0"/>
-          <w:numId w:val="2"/>
-        </w:numPr>
-        <w:ind w:leftChars="0"/>
-        <w:rPr>
-          <w:rFonts w:hint="eastAsia"/>
-        </w:rPr>
-      </w:pPr>
-      <w:proofErr w:type="spellStart"/>
-      <w:r>
-        <w:rPr>
-          <w:rFonts w:hint="eastAsia"/>
-        </w:rPr>
-        <w:t>Dockerfile</w:t>
-      </w:r>
-      <w:proofErr w:type="spellEnd"/>
-      <w:r>
-        <w:rPr>
-          <w:rFonts w:hint="eastAsia"/>
-        </w:rPr>
-        <w:t xml:space="preserve"> in </w:t>
-      </w:r>
-      <w:proofErr w:type="spellStart"/>
-      <w:r>
-        <w:rPr>
-          <w:rFonts w:hint="eastAsia"/>
-        </w:rPr>
-        <w:t>Git</w:t>
-      </w:r>
-      <w:proofErr w:type="spellEnd"/>
-      <w:r>
-        <w:rPr>
-          <w:rFonts w:hint="eastAsia"/>
-        </w:rPr>
-        <w:t xml:space="preserve"> repo</w:t>
-      </w:r>
-    </w:p>
-    <w:p>
-      <w:pPr>
-        <w:pStyle w:val="a3"/>
-        <w:ind w:leftChars="0" w:left="840"/>
-        <w:rPr>
-          <w:rFonts w:hint="eastAsia"/>
-        </w:rPr>
-      </w:pPr>
-      <w:r>
-        <w:drawing>
-          <wp:inline distT="0" distB="0" distL="0" distR="0" wp14:anchorId="57B8A7A9" wp14:editId="71130E82">
-            <wp:extent cx="2311879" cy="1706698"/>
-            <wp:effectExtent l="0" t="0" r="0" b="8255"/>
-            <wp:docPr id="2" name="圖片 2"/>
             <wp:cNvGraphicFramePr>
               <a:graphicFrameLocks xmlns:a="http://schemas.openxmlformats.org/drawingml/2006/main" noChangeAspect="1"/>
             </wp:cNvGraphicFramePr>
@@ -268,7 +162,7 @@
                   <pic:spPr>
                     <a:xfrm>
                       <a:off x="0" y="0"/>
-                      <a:ext cx="2313435" cy="1707847"/>
+                      <a:ext cx="2788945" cy="2022966"/>
                     </a:xfrm>
                     <a:prstGeom prst="rect">
                       <a:avLst/>
@@ -283,6 +177,53 @@
     </w:p>
     <w:p>
       <w:pPr>
+        <w:tabs>
+          <w:tab w:val="left" w:pos="2690"/>
+        </w:tabs>
+        <w:rPr>
+          <w:rFonts w:hint="eastAsia"/>
+        </w:rPr>
+      </w:pPr>
+      <w:bookmarkStart w:id="0" w:name="_GoBack"/>
+      <w:bookmarkEnd w:id="0"/>
+    </w:p>
+    <w:p>
+      <w:pPr>
+        <w:pStyle w:val="a3"/>
+        <w:numPr>
+          <w:ilvl w:val="0"/>
+          <w:numId w:val="1"/>
+        </w:numPr>
+        <w:ind w:leftChars="0"/>
+        <w:rPr>
+          <w:rFonts w:hint="eastAsia"/>
+        </w:rPr>
+      </w:pPr>
+      <w:proofErr w:type="spellStart"/>
+      <w:r>
+        <w:rPr>
+          <w:rFonts w:hint="eastAsia"/>
+        </w:rPr>
+        <w:t>Git</w:t>
+      </w:r>
+      <w:proofErr w:type="spellEnd"/>
+      <w:r>
+        <w:rPr>
+          <w:rFonts w:hint="eastAsia"/>
+        </w:rPr>
+        <w:t xml:space="preserve"> Repo &amp; README &amp; </w:t>
+      </w:r>
+      <w:proofErr w:type="spellStart"/>
+      <w:r>
+        <w:rPr>
+          <w:rFonts w:hint="eastAsia"/>
+        </w:rPr>
+        <w:t>Dockerfile</w:t>
+      </w:r>
+      <w:proofErr w:type="spellEnd"/>
+    </w:p>
+    <w:p>
+      <w:pPr>
         <w:pStyle w:val="a3"/>
         <w:numPr>
           <w:ilvl w:val="0"/>
@@ -293,28 +234,33 @@
           <w:rFonts w:hint="eastAsia"/>
         </w:rPr>
       </w:pPr>
-      <w:r>
-        <w:t>B</w:t>
-      </w:r>
-      <w:r>
-        <w:rPr>
-          <w:rFonts w:hint="eastAsia"/>
-        </w:rPr>
-        <w:t xml:space="preserve">uild </w:t>
-      </w:r>
       <w:proofErr w:type="spellStart"/>
       <w:r>
         <w:rPr>
           <w:rFonts w:hint="eastAsia"/>
         </w:rPr>
-        <w:t>docker</w:t>
+        <w:t>Dockerfile</w:t>
       </w:r>
       <w:proofErr w:type="spellEnd"/>
       <w:r>
         <w:rPr>
           <w:rFonts w:hint="eastAsia"/>
         </w:rPr>
-        <w:t xml:space="preserve"> image</w:t>
+        <w:t xml:space="preserve"> in </w:t>
+      </w:r>
+      <w:proofErr w:type="spellStart"/>
+      <w:r>
+        <w:rPr>
+          <w:rFonts w:hint="eastAsia"/>
+        </w:rPr>
+        <w:t>Git</w:t>
+      </w:r>
+      <w:proofErr w:type="spellEnd"/>
+      <w:r>
+        <w:rPr>
+          <w:rFonts w:hint="eastAsia"/>
+        </w:rPr>
+        <w:t xml:space="preserve"> repo</w:t>
       </w:r>
     </w:p>
     <w:p>
@@ -327,10 +273,10 @@
       </w:pPr>
       <w:r>
         <w:drawing>
-          <wp:inline distT="0" distB="0" distL="0" distR="0" wp14:anchorId="1E16A00D" wp14:editId="32D3C89B">
-            <wp:extent cx="5486400" cy="1977390"/>
-            <wp:effectExtent l="0" t="0" r="0" b="3810"/>
-            <wp:docPr id="5" name="圖片 5"/>
+          <wp:inline distT="0" distB="0" distL="0" distR="0" wp14:anchorId="57B8A7A9" wp14:editId="71130E82">
+            <wp:extent cx="2311879" cy="1706698"/>
+            <wp:effectExtent l="0" t="0" r="0" b="8255"/>
+            <wp:docPr id="2" name="圖片 2"/>
             <wp:cNvGraphicFramePr>
               <a:graphicFrameLocks xmlns:a="http://schemas.openxmlformats.org/drawingml/2006/main" noChangeAspect="1"/>
             </wp:cNvGraphicFramePr>
@@ -350,7 +296,7 @@
                   <pic:spPr>
                     <a:xfrm>
                       <a:off x="0" y="0"/>
-                      <a:ext cx="5486400" cy="1977390"/>
+                      <a:ext cx="2313435" cy="1707847"/>
                     </a:xfrm>
                     <a:prstGeom prst="rect">
                       <a:avLst/>
@@ -376,13 +322,13 @@
         </w:rPr>
       </w:pPr>
       <w:r>
-        <w:t>R</w:t>
-      </w:r>
-      <w:r>
-        <w:rPr>
-          <w:rFonts w:hint="eastAsia"/>
-        </w:rPr>
-        <w:t xml:space="preserve">un the </w:t>
+        <w:t>B</w:t>
+      </w:r>
+      <w:r>
+        <w:rPr>
+          <w:rFonts w:hint="eastAsia"/>
+        </w:rPr>
+        <w:t xml:space="preserve">uild </w:t>
       </w:r>
       <w:proofErr w:type="spellStart"/>
       <w:r>
@@ -396,7 +342,7 @@
         <w:rPr>
           <w:rFonts w:hint="eastAsia"/>
         </w:rPr>
-        <w:t xml:space="preserve"> container from built image</w:t>
+        <w:t xml:space="preserve"> image</w:t>
       </w:r>
     </w:p>
     <w:p>
@@ -409,10 +355,10 @@
       </w:pPr>
       <w:r>
         <w:drawing>
-          <wp:inline distT="0" distB="0" distL="0" distR="0" wp14:anchorId="7F8F6E01" wp14:editId="02382338">
-            <wp:extent cx="5486400" cy="286385"/>
-            <wp:effectExtent l="0" t="0" r="0" b="0"/>
-            <wp:docPr id="6" name="圖片 6"/>
+          <wp:inline distT="0" distB="0" distL="0" distR="0" wp14:anchorId="1E16A00D" wp14:editId="32D3C89B">
+            <wp:extent cx="5486400" cy="1977390"/>
+            <wp:effectExtent l="0" t="0" r="0" b="3810"/>
+            <wp:docPr id="5" name="圖片 5"/>
             <wp:cNvGraphicFramePr>
               <a:graphicFrameLocks xmlns:a="http://schemas.openxmlformats.org/drawingml/2006/main" noChangeAspect="1"/>
             </wp:cNvGraphicFramePr>
@@ -432,6 +378,88 @@
                   <pic:spPr>
                     <a:xfrm>
                       <a:off x="0" y="0"/>
+                      <a:ext cx="5486400" cy="1977390"/>
+                    </a:xfrm>
+                    <a:prstGeom prst="rect">
+                      <a:avLst/>
+                    </a:prstGeom>
+                  </pic:spPr>
+                </pic:pic>
+              </a:graphicData>
+            </a:graphic>
+          </wp:inline>
+        </w:drawing>
+      </w:r>
+    </w:p>
+    <w:p>
+      <w:pPr>
+        <w:pStyle w:val="a3"/>
+        <w:numPr>
+          <w:ilvl w:val="0"/>
+          <w:numId w:val="2"/>
+        </w:numPr>
+        <w:ind w:leftChars="0"/>
+        <w:rPr>
+          <w:rFonts w:hint="eastAsia"/>
+        </w:rPr>
+      </w:pPr>
+      <w:r>
+        <w:t>R</w:t>
+      </w:r>
+      <w:r>
+        <w:rPr>
+          <w:rFonts w:hint="eastAsia"/>
+        </w:rPr>
+        <w:t xml:space="preserve">un the </w:t>
+      </w:r>
+      <w:proofErr w:type="spellStart"/>
+      <w:r>
+        <w:rPr>
+          <w:rFonts w:hint="eastAsia"/>
+        </w:rPr>
+        <w:t>docker</w:t>
+      </w:r>
+      <w:proofErr w:type="spellEnd"/>
+      <w:r>
+        <w:rPr>
+          <w:rFonts w:hint="eastAsia"/>
+        </w:rPr>
+        <w:t xml:space="preserve"> container from built image</w:t>
+      </w:r>
+    </w:p>
+    <w:p>
+      <w:pPr>
+        <w:pStyle w:val="a3"/>
+        <w:ind w:leftChars="0" w:left="840"/>
+        <w:rPr>
+          <w:rFonts w:hint="eastAsia"/>
+        </w:rPr>
+      </w:pPr>
+      <w:r>
+        <w:drawing>
+          <wp:inline distT="0" distB="0" distL="0" distR="0" wp14:anchorId="7F8F6E01" wp14:editId="02382338">
+            <wp:extent cx="5486400" cy="286385"/>
+            <wp:effectExtent l="0" t="0" r="0" b="0"/>
+            <wp:docPr id="6" name="圖片 6"/>
+            <wp:cNvGraphicFramePr>
+              <a:graphicFrameLocks xmlns:a="http://schemas.openxmlformats.org/drawingml/2006/main" noChangeAspect="1"/>
+            </wp:cNvGraphicFramePr>
+            <a:graphic xmlns:a="http://schemas.openxmlformats.org/drawingml/2006/main">
+              <a:graphicData uri="http://schemas.openxmlformats.org/drawingml/2006/picture">
+                <pic:pic xmlns:pic="http://schemas.openxmlformats.org/drawingml/2006/picture">
+                  <pic:nvPicPr>
+                    <pic:cNvPr id="0" name=""/>
+                    <pic:cNvPicPr/>
+                  </pic:nvPicPr>
+                  <pic:blipFill>
+                    <a:blip r:embed="rId10"/>
+                    <a:stretch>
+                      <a:fillRect/>
+                    </a:stretch>
+                  </pic:blipFill>
+                  <pic:spPr>
+                    <a:xfrm>
+                      <a:off x="0" y="0"/>
                       <a:ext cx="5486400" cy="286385"/>
                     </a:xfrm>
                     <a:prstGeom prst="rect">
@@ -483,8 +511,6 @@
         <w:pStyle w:val="a3"/>
         <w:ind w:leftChars="0" w:left="840"/>
       </w:pPr>
-      <w:bookmarkStart w:id="0" w:name="_GoBack"/>
-      <w:bookmarkEnd w:id="0"/>
     </w:p>
     <w:sectPr>
       <w:pgSz w:w="11906" w:h="16838"/>
@@ -935,6 +961,18 @@
       <w:szCs w:val="18"/>
     </w:rPr>
   </w:style>
+  <w:style w:type="character" w:styleId="a6">
+    <w:name w:val="Hyperlink"/>
+    <w:basedOn w:val="a0"/>
+    <w:uiPriority w:val="99"/>
+    <w:semiHidden/>
+    <w:unhideWhenUsed/>
+    <w:rsid w:val="001C2860"/>
+    <w:rPr>
+      <w:color w:val="0000FF"/>
+      <w:u w:val="single"/>
+    </w:rPr>
+  </w:style>
 </w:styles>
 </file>
 
@@ -1160,6 +1198,18 @@
       <w:rFonts w:asciiTheme="majorHAnsi" w:eastAsiaTheme="majorEastAsia" w:hAnsiTheme="majorHAnsi" w:cstheme="majorBidi"/>
       <w:sz w:val="18"/>
       <w:szCs w:val="18"/>
+    </w:rPr>
+  </w:style>
+  <w:style w:type="character" w:styleId="a6">
+    <w:name w:val="Hyperlink"/>
+    <w:basedOn w:val="a0"/>
+    <w:uiPriority w:val="99"/>
+    <w:semiHidden/>
+    <w:unhideWhenUsed/>
+    <w:rsid w:val="001C2860"/>
+    <w:rPr>
+      <w:color w:val="0000FF"/>
+      <w:u w:val="single"/>
     </w:rPr>
   </w:style>
 </w:styles>

</xml_diff>